<commit_message>
Moved save/load to menu bar
Moved save/load button to a menu bar.
</commit_message>
<xml_diff>
--- a/build/classes/soYouThinkYouKnowMath/To Do.docx
+++ b/build/classes/soYouThinkYouKnowMath/To Do.docx
@@ -237,8 +237,6 @@
       <w:r>
         <w:t>Add slide type/# of points for current slide indicator</w:t>
       </w:r>
-      <w:bookmarkStart w:id="0" w:name="_GoBack"/>
-      <w:bookmarkEnd w:id="0"/>
     </w:p>
     <w:p>
       <w:pPr>
@@ -504,6 +502,23 @@
           <w:t>https://dzone.com/articles/handling-keyboard-sortcuts</w:t>
         </w:r>
       </w:hyperlink>
+    </w:p>
+    <w:p>
+      <w:pPr>
+        <w:pStyle w:val="ListParagraph"/>
+        <w:numPr>
+          <w:ilvl w:val="1"/>
+          <w:numId w:val="1"/>
+        </w:numPr>
+      </w:pPr>
+      <w:r>
+        <w:t>Timer</w:t>
+      </w:r>
+      <w:r>
+        <w:t xml:space="preserve"> functionality</w:t>
+      </w:r>
+      <w:bookmarkStart w:id="0" w:name="_GoBack"/>
+      <w:bookmarkEnd w:id="0"/>
     </w:p>
     <w:sectPr>
       <w:pgSz w:w="12240" w:h="15840"/>

</xml_diff>